<commit_message>
Updating release notes for 1.6.o to include https://github.com/NREL/OpenStudio/issues/1359
No need to rebuild packages, updated on website as well
</commit_message>
<xml_diff>
--- a/doc/ReleaseNotes/OpenStudio_Release_Notes_1_6_0_20150122.docx
+++ b/doc/ReleaseNotes/OpenStudio_Release_Notes_1_6_0_20150122.docx
@@ -1,6 +1,6 @@
 
 <file path=word/document.xml><?xml version="1.0" encoding="utf-8"?>
-<w:document xmlns:wpc="http://schemas.microsoft.com/office/word/2010/wordprocessingCanvas" xmlns:mo="http://schemas.microsoft.com/office/mac/office/2008/main" xmlns:mc="http://schemas.openxmlformats.org/markup-compatibility/2006" xmlns:mv="urn:schemas-microsoft-com:mac:vml" xmlns:o="urn:schemas-microsoft-com:office:office" xmlns:r="http://schemas.openxmlformats.org/officeDocument/2006/relationships" xmlns:m="http://schemas.openxmlformats.org/officeDocument/2006/math" xmlns:v="urn:schemas-microsoft-com:vml" xmlns:wp14="http://schemas.microsoft.com/office/word/2010/wordprocessingDrawing" xmlns:wp="http://schemas.openxmlformats.org/drawingml/2006/wordprocessingDrawing" xmlns:w10="urn:schemas-microsoft-com:office:word" xmlns:w="http://schemas.openxmlformats.org/wordprocessingml/2006/main" xmlns:w14="http://schemas.microsoft.com/office/word/2010/wordml" xmlns:wpg="http://schemas.microsoft.com/office/word/2010/wordprocessingGroup" xmlns:wpi="http://schemas.microsoft.com/office/word/2010/wordprocessingInk" xmlns:wne="http://schemas.microsoft.com/office/word/2006/wordml" xmlns:wps="http://schemas.microsoft.com/office/word/2010/wordprocessingShape" mc:Ignorable="w14 wp14">
+<w:document xmlns:wpc="http://schemas.microsoft.com/office/word/2010/wordprocessingCanvas" xmlns:mc="http://schemas.openxmlformats.org/markup-compatibility/2006" xmlns:o="urn:schemas-microsoft-com:office:office" xmlns:r="http://schemas.openxmlformats.org/officeDocument/2006/relationships" xmlns:m="http://schemas.openxmlformats.org/officeDocument/2006/math" xmlns:v="urn:schemas-microsoft-com:vml" xmlns:wp14="http://schemas.microsoft.com/office/word/2010/wordprocessingDrawing" xmlns:wp="http://schemas.openxmlformats.org/drawingml/2006/wordprocessingDrawing" xmlns:w10="urn:schemas-microsoft-com:office:word" xmlns:w="http://schemas.openxmlformats.org/wordprocessingml/2006/main" xmlns:w14="http://schemas.microsoft.com/office/word/2010/wordml" xmlns:wpg="http://schemas.microsoft.com/office/word/2010/wordprocessingGroup" xmlns:wpi="http://schemas.microsoft.com/office/word/2010/wordprocessingInk" xmlns:wne="http://schemas.microsoft.com/office/word/2006/wordml" xmlns:wps="http://schemas.microsoft.com/office/word/2010/wordprocessingShape" mc:Ignorable="w14 wp14">
   <w:body>
     <w:p>
       <w:pPr>
@@ -300,19 +300,11 @@
         <w:t xml:space="preserve">The OpenStudio SketchUp Plug-in requires </w:t>
       </w:r>
       <w:hyperlink r:id="rId12" w:history="1">
-        <w:proofErr w:type="spellStart"/>
-        <w:r>
-          <w:rPr>
-            <w:rStyle w:val="Hyperlink"/>
-          </w:rPr>
-          <w:t>SketchUp</w:t>
-        </w:r>
-        <w:proofErr w:type="spellEnd"/>
-        <w:r>
-          <w:rPr>
-            <w:rStyle w:val="Hyperlink"/>
-          </w:rPr>
-          <w:t xml:space="preserve"> 201</w:t>
+        <w:r>
+          <w:rPr>
+            <w:rStyle w:val="Hyperlink"/>
+          </w:rPr>
+          <w:t>SketchUp 201</w:t>
         </w:r>
         <w:r>
           <w:rPr>
@@ -340,7 +332,10 @@
         <w:t xml:space="preserve">lder versions </w:t>
       </w:r>
       <w:r>
-        <w:t xml:space="preserve">of </w:t>
+        <w:t>of SketchUp</w:t>
+      </w:r>
+      <w:r>
+        <w:t xml:space="preserve"> </w:t>
       </w:r>
       <w:proofErr w:type="spellStart"/>
       <w:r>
@@ -348,14 +343,6 @@
       </w:r>
       <w:proofErr w:type="spellEnd"/>
       <w:r>
-        <w:t xml:space="preserve"> </w:t>
-      </w:r>
-      <w:proofErr w:type="spellStart"/>
-      <w:r>
-        <w:t>SketchUp</w:t>
-      </w:r>
-      <w:proofErr w:type="spellEnd"/>
-      <w:r>
         <w:t xml:space="preserve"> 2015 is available in 32 and 64 bit versions, the 32 bit version of OpenStudio on Windows will</w:t>
       </w:r>
       <w:r>
@@ -390,14 +377,12 @@
         <w:t xml:space="preserve">ownload and install </w:t>
       </w:r>
       <w:hyperlink r:id="rId13" w:history="1">
-        <w:proofErr w:type="spellStart"/>
         <w:r>
           <w:rPr>
             <w:rStyle w:val="Hyperlink"/>
           </w:rPr>
           <w:t>OpenStudio</w:t>
         </w:r>
-        <w:proofErr w:type="spellEnd"/>
       </w:hyperlink>
       <w:r>
         <w:t>.</w:t>
@@ -419,16 +404,8 @@
           <w:rPr>
             <w:rStyle w:val="Hyperlink"/>
           </w:rPr>
-          <w:t xml:space="preserve">View instructions on how to setup your account and configure the key in </w:t>
-        </w:r>
-        <w:proofErr w:type="spellStart"/>
-        <w:r>
-          <w:rPr>
-            <w:rStyle w:val="Hyperlink"/>
-          </w:rPr>
-          <w:t>OpenStudio</w:t>
-        </w:r>
-        <w:proofErr w:type="spellEnd"/>
+          <w:t>View instructions on how to setup your account and configure the key in OpenStudio</w:t>
+        </w:r>
       </w:hyperlink>
       <w:r>
         <w:t>.</w:t>
@@ -1490,665 +1467,18 @@
         </w:numPr>
       </w:pPr>
       <w:r>
-        <w:t xml:space="preserve">Similar thermostats assigned in the SketchUp Plug-in are shared across thermal zones in the OpenStudio application. Changing or turning off one will do the same to others. [issue </w:t>
+        <w:t xml:space="preserve">EnergyPlus 8.2 no longer provides simulation output to standard output during simulation. [issue </w:t>
       </w:r>
       <w:hyperlink r:id="rId39" w:history="1">
         <w:r>
           <w:rPr>
             <w:rStyle w:val="Hyperlink"/>
           </w:rPr>
-          <w:t>#123</w:t>
+          <w:t>#1359</w:t>
         </w:r>
       </w:hyperlink>
       <w:r>
         <w:t>]</w:t>
-      </w:r>
-    </w:p>
-    <w:p>
-      <w:pPr>
-        <w:pStyle w:val="ListParagraph"/>
-        <w:numPr>
-          <w:ilvl w:val="0"/>
-          <w:numId w:val="7"/>
-        </w:numPr>
-      </w:pPr>
-      <w:r>
-        <w:t xml:space="preserve">The view does not always refresh correctly when you delete a material from a construction. If you still see a material after clicking the “x”, switch away from and back to the object to refresh the view. [issue </w:t>
-      </w:r>
-      <w:hyperlink r:id="rId40" w:history="1">
-        <w:r>
-          <w:rPr>
-            <w:rStyle w:val="Hyperlink"/>
-          </w:rPr>
-          <w:t>#196</w:t>
-        </w:r>
-      </w:hyperlink>
-      <w:r>
-        <w:t>]</w:t>
-      </w:r>
-    </w:p>
-    <w:p>
-      <w:pPr>
-        <w:pStyle w:val="ListParagraph"/>
-        <w:numPr>
-          <w:ilvl w:val="0"/>
-          <w:numId w:val="7"/>
-        </w:numPr>
-      </w:pPr>
-      <w:r>
-        <w:t xml:space="preserve">OS App Schedule Editor allows entering values outside of type limits. [issue </w:t>
-      </w:r>
-      <w:hyperlink r:id="rId41" w:history="1">
-        <w:r>
-          <w:rPr>
-            <w:rStyle w:val="Hyperlink"/>
-          </w:rPr>
-          <w:t>#531</w:t>
-        </w:r>
-      </w:hyperlink>
-      <w:r>
-        <w:t>]</w:t>
-      </w:r>
-    </w:p>
-    <w:p>
-      <w:pPr>
-        <w:pStyle w:val="ListParagraph"/>
-        <w:numPr>
-          <w:ilvl w:val="0"/>
-          <w:numId w:val="7"/>
-        </w:numPr>
-      </w:pPr>
-      <w:r>
-        <w:t xml:space="preserve">All drop zones under Water Use Equipment Definitions doesn't enforce schedule types. [issue </w:t>
-      </w:r>
-      <w:hyperlink r:id="rId42" w:history="1">
-        <w:r>
-          <w:rPr>
-            <w:rStyle w:val="Hyperlink"/>
-          </w:rPr>
-          <w:t>#532</w:t>
-        </w:r>
-      </w:hyperlink>
-      <w:r>
-        <w:t>]</w:t>
-      </w:r>
-    </w:p>
-    <w:p>
-      <w:pPr>
-        <w:pStyle w:val="ListParagraph"/>
-        <w:numPr>
-          <w:ilvl w:val="0"/>
-          <w:numId w:val="7"/>
-        </w:numPr>
-      </w:pPr>
-      <w:r>
-        <w:t xml:space="preserve">Some HVAC components in OpenStudio are missing from the HVAC Library (e.g. </w:t>
-      </w:r>
-      <w:proofErr w:type="spellStart"/>
-      <w:r>
-        <w:t>Fan:OnOff</w:t>
-      </w:r>
-      <w:proofErr w:type="spellEnd"/>
-      <w:r>
-        <w:t xml:space="preserve">). [issue </w:t>
-      </w:r>
-      <w:hyperlink r:id="rId43" w:history="1">
-        <w:r>
-          <w:rPr>
-            <w:rStyle w:val="Hyperlink"/>
-          </w:rPr>
-          <w:t>#599</w:t>
-        </w:r>
-      </w:hyperlink>
-      <w:r>
-        <w:t>]</w:t>
-      </w:r>
-    </w:p>
-    <w:p>
-      <w:pPr>
-        <w:pStyle w:val="ListParagraph"/>
-        <w:numPr>
-          <w:ilvl w:val="0"/>
-          <w:numId w:val="7"/>
-        </w:numPr>
-      </w:pPr>
-      <w:r>
-        <w:t xml:space="preserve">Several objects in OpenStudio appear to accept erroneous input values, but seems like it is just displaying the erroneous value and not storing it. [issue </w:t>
-      </w:r>
-      <w:hyperlink r:id="rId44" w:history="1">
-        <w:r>
-          <w:rPr>
-            <w:rStyle w:val="Hyperlink"/>
-          </w:rPr>
-          <w:t>#656</w:t>
-        </w:r>
-      </w:hyperlink>
-      <w:r>
-        <w:t>]</w:t>
-      </w:r>
-    </w:p>
-    <w:p>
-      <w:pPr>
-        <w:pStyle w:val="ListParagraph"/>
-        <w:numPr>
-          <w:ilvl w:val="0"/>
-          <w:numId w:val="7"/>
-        </w:numPr>
-      </w:pPr>
-      <w:r>
-        <w:t xml:space="preserve">Attempting to </w:t>
-      </w:r>
-      <w:proofErr w:type="spellStart"/>
-      <w:r>
-        <w:t>autosize</w:t>
-      </w:r>
-      <w:proofErr w:type="spellEnd"/>
-      <w:r>
-        <w:t xml:space="preserve"> a </w:t>
-      </w:r>
-      <w:proofErr w:type="spellStart"/>
-      <w:r>
-        <w:t>WaterHeater</w:t>
-      </w:r>
-      <w:proofErr w:type="spellEnd"/>
-      <w:r>
-        <w:t xml:space="preserve"> will result in an error. [issue </w:t>
-      </w:r>
-      <w:hyperlink r:id="rId45" w:history="1">
-        <w:r>
-          <w:rPr>
-            <w:rStyle w:val="Hyperlink"/>
-          </w:rPr>
-          <w:t>#669</w:t>
-        </w:r>
-      </w:hyperlink>
-      <w:r>
-        <w:t>]</w:t>
-      </w:r>
-    </w:p>
-    <w:p>
-      <w:pPr>
-        <w:pStyle w:val="ListParagraph"/>
-        <w:numPr>
-          <w:ilvl w:val="0"/>
-          <w:numId w:val="7"/>
-        </w:numPr>
-      </w:pPr>
-      <w:r>
-        <w:t xml:space="preserve">Entering an invalid date on the Utility Bills </w:t>
-      </w:r>
-      <w:proofErr w:type="spellStart"/>
-      <w:r>
-        <w:t>subtab</w:t>
-      </w:r>
-      <w:proofErr w:type="spellEnd"/>
-      <w:r>
-        <w:t xml:space="preserve"> crashes OpenStudio. [issue </w:t>
-      </w:r>
-      <w:hyperlink r:id="rId46" w:history="1">
-        <w:r>
-          <w:rPr>
-            <w:rStyle w:val="Hyperlink"/>
-          </w:rPr>
-          <w:t>#739</w:t>
-        </w:r>
-      </w:hyperlink>
-      <w:r>
-        <w:t>]</w:t>
-      </w:r>
-    </w:p>
-    <w:p>
-      <w:pPr>
-        <w:pStyle w:val="ListParagraph"/>
-        <w:numPr>
-          <w:ilvl w:val="0"/>
-          <w:numId w:val="7"/>
-        </w:numPr>
-      </w:pPr>
-      <w:r>
-        <w:t>To enable set point schedule drop zones on the Thermal Zones tab, you need to first turn on the thermostat.</w:t>
-      </w:r>
-    </w:p>
-    <w:p>
-      <w:pPr>
-        <w:pStyle w:val="ListParagraph"/>
-        <w:numPr>
-          <w:ilvl w:val="0"/>
-          <w:numId w:val="7"/>
-        </w:numPr>
-      </w:pPr>
-      <w:r>
-        <w:t xml:space="preserve">The Site / Utility Rates </w:t>
-      </w:r>
-      <w:proofErr w:type="spellStart"/>
-      <w:r>
-        <w:t>subtab</w:t>
-      </w:r>
-      <w:proofErr w:type="spellEnd"/>
-      <w:r>
-        <w:t xml:space="preserve"> in the workflow is marked as “coming soon,” and will be completed in an upcoming release of OpenStudio.</w:t>
-      </w:r>
-    </w:p>
-    <w:p>
-      <w:pPr>
-        <w:pStyle w:val="ListParagraph"/>
-        <w:numPr>
-          <w:ilvl w:val="0"/>
-          <w:numId w:val="7"/>
-        </w:numPr>
-      </w:pPr>
-      <w:r>
-        <w:t>The default reporting measures used for the results tab show results in IP units, and do not react to changes in the user’s unit preferences. That will be addressed in future versions of OpenStudio. The measure can be altered to show SI units instead.</w:t>
-      </w:r>
-    </w:p>
-    <w:p>
-      <w:pPr>
-        <w:pStyle w:val="ListParagraph"/>
-        <w:numPr>
-          <w:ilvl w:val="0"/>
-          <w:numId w:val="7"/>
-        </w:numPr>
-      </w:pPr>
-      <w:r>
-        <w:t xml:space="preserve">It is not possible to choose or define a refrigeration case (or </w:t>
-      </w:r>
-      <w:proofErr w:type="spellStart"/>
-      <w:r>
-        <w:t>walkin</w:t>
-      </w:r>
-      <w:proofErr w:type="spellEnd"/>
-      <w:r>
-        <w:t xml:space="preserve">) re-stocking schedule in the “Grid” view or the “Layout” view; the drop down list is blank. [issue </w:t>
-      </w:r>
-      <w:hyperlink r:id="rId47" w:history="1">
-        <w:r>
-          <w:rPr>
-            <w:rStyle w:val="Hyperlink"/>
-          </w:rPr>
-          <w:t>#966</w:t>
-        </w:r>
-      </w:hyperlink>
-      <w:r>
-        <w:t>]</w:t>
-      </w:r>
-    </w:p>
-    <w:p>
-      <w:pPr>
-        <w:pStyle w:val="ListParagraph"/>
-        <w:numPr>
-          <w:ilvl w:val="0"/>
-          <w:numId w:val="7"/>
-        </w:numPr>
-      </w:pPr>
-      <w:r>
-        <w:t xml:space="preserve">Report web views may load slower than they use to with the update to Qt5. [issue </w:t>
-      </w:r>
-      <w:hyperlink r:id="rId48" w:history="1">
-        <w:r>
-          <w:rPr>
-            <w:rStyle w:val="Hyperlink"/>
-          </w:rPr>
-          <w:t>#</w:t>
-        </w:r>
-        <w:r>
-          <w:rPr>
-            <w:rStyle w:val="Hyperlink"/>
-          </w:rPr>
-          <w:t>1211</w:t>
-        </w:r>
-      </w:hyperlink>
-      <w:r>
-        <w:t>]</w:t>
-      </w:r>
-    </w:p>
-    <w:p>
-      <w:pPr>
-        <w:pStyle w:val="ListParagraph"/>
-        <w:numPr>
-          <w:ilvl w:val="0"/>
-          <w:numId w:val="7"/>
-        </w:numPr>
-      </w:pPr>
-      <w:r>
-        <w:t xml:space="preserve">With larger models, </w:t>
-      </w:r>
-      <w:proofErr w:type="spellStart"/>
-      <w:r>
-        <w:t>GridView’s</w:t>
-      </w:r>
-      <w:proofErr w:type="spellEnd"/>
-      <w:r>
-        <w:t xml:space="preserve"> performance may slow.  Performance improvements are currently being implemented and will be available soon in a minor release.</w:t>
-      </w:r>
-    </w:p>
-    <w:p>
-      <w:pPr>
-        <w:pStyle w:val="Heading3"/>
-      </w:pPr>
-      <w:r>
-        <w:lastRenderedPageBreak/>
-        <w:t xml:space="preserve">OpenStudio </w:t>
-      </w:r>
-      <w:proofErr w:type="spellStart"/>
-      <w:r>
-        <w:t>ParametricAnalysisTool</w:t>
-      </w:r>
-      <w:proofErr w:type="spellEnd"/>
-    </w:p>
-    <w:p>
-      <w:pPr>
-        <w:pStyle w:val="ListParagraph"/>
-        <w:numPr>
-          <w:ilvl w:val="0"/>
-          <w:numId w:val="7"/>
-        </w:numPr>
-      </w:pPr>
-      <w:r>
-        <w:t>NOTE: when using cloud service</w:t>
-      </w:r>
-      <w:r>
-        <w:t>,</w:t>
-      </w:r>
-      <w:r>
-        <w:t xml:space="preserve"> please make sure to stop the cloud using the cloud button in PAT when your simulation session is done, and after you have downloaded all of the detailed results you want. You are also strongly encouraged to go to the AWS Management Console to confirm that all instances are terminated. If they are not terminated, you will need to manually terminate them from the console. </w:t>
-      </w:r>
-      <w:r>
-        <w:t xml:space="preserve"> Refer to the </w:t>
-      </w:r>
-      <w:hyperlink r:id="rId49" w:anchor="running-on-the-cloud" w:history="1">
-        <w:r>
-          <w:rPr>
-            <w:rStyle w:val="Hyperlink"/>
-          </w:rPr>
-          <w:t>OpenStudio documentation</w:t>
-        </w:r>
-      </w:hyperlink>
-      <w:r>
-        <w:t xml:space="preserve"> for details about running simulations on the cloud.</w:t>
-      </w:r>
-    </w:p>
-    <w:p>
-      <w:pPr>
-        <w:pStyle w:val="ListParagraph"/>
-        <w:numPr>
-          <w:ilvl w:val="0"/>
-          <w:numId w:val="7"/>
-        </w:numPr>
-      </w:pPr>
-      <w:r>
-        <w:t xml:space="preserve">Daylighting control object variables can’t be requested in the output variables tab. [issue </w:t>
-      </w:r>
-      <w:hyperlink r:id="rId50" w:history="1">
-        <w:r>
-          <w:rPr>
-            <w:rStyle w:val="Hyperlink"/>
-          </w:rPr>
-          <w:t>#355</w:t>
-        </w:r>
-      </w:hyperlink>
-      <w:r>
-        <w:t>]</w:t>
-      </w:r>
-    </w:p>
-    <w:p>
-      <w:pPr>
-        <w:pStyle w:val="ListParagraph"/>
-        <w:numPr>
-          <w:ilvl w:val="0"/>
-          <w:numId w:val="7"/>
-        </w:numPr>
-      </w:pPr>
-      <w:r>
-        <w:t xml:space="preserve">Adding a design alternative using measure groups will remove any design alternatives made from external files. However, you can add a design alternative made from external files without losing design alternatives made from measure groups. [issue </w:t>
-      </w:r>
-      <w:hyperlink r:id="rId51" w:history="1">
-        <w:r>
-          <w:rPr>
-            <w:rStyle w:val="Hyperlink"/>
-          </w:rPr>
-          <w:t>#369</w:t>
-        </w:r>
-      </w:hyperlink>
-      <w:r>
-        <w:t>]</w:t>
-      </w:r>
-    </w:p>
-    <w:p>
-      <w:pPr>
-        <w:pStyle w:val="ListParagraph"/>
-        <w:numPr>
-          <w:ilvl w:val="0"/>
-          <w:numId w:val="7"/>
-        </w:numPr>
-      </w:pPr>
-      <w:r>
-        <w:t xml:space="preserve">Always Run measures are applied to externally constructed design alternatives. This may result in unexpected results or errors. [issue </w:t>
-      </w:r>
-      <w:hyperlink r:id="rId52" w:history="1">
-        <w:r>
-          <w:rPr>
-            <w:rStyle w:val="Hyperlink"/>
-          </w:rPr>
-          <w:t>#369</w:t>
-        </w:r>
-      </w:hyperlink>
-      <w:r>
-        <w:t>]</w:t>
-      </w:r>
-    </w:p>
-    <w:p>
-      <w:pPr>
-        <w:pStyle w:val="ListParagraph"/>
-        <w:numPr>
-          <w:ilvl w:val="0"/>
-          <w:numId w:val="7"/>
-        </w:numPr>
-      </w:pPr>
-      <w:r>
-        <w:t>Windows users may experience problems when starting cloud resources through PAT due to a bug in net-</w:t>
-      </w:r>
-      <w:proofErr w:type="spellStart"/>
-      <w:r>
-        <w:t>ssh</w:t>
-      </w:r>
-      <w:proofErr w:type="spellEnd"/>
-      <w:r>
-        <w:t xml:space="preserve">, </w:t>
-      </w:r>
-      <w:hyperlink r:id="rId53" w:history="1">
-        <w:r>
-          <w:rPr>
-            <w:rStyle w:val="Hyperlink"/>
-          </w:rPr>
-          <w:t>https://github.com/net-ssh/net-ssh/issues/180</w:t>
-        </w:r>
-      </w:hyperlink>
-      <w:r>
-        <w:t>.  If the user has the pageant.exe program running, killing that program through the task manager may resolve the issue.</w:t>
-      </w:r>
-    </w:p>
-    <w:p>
-      <w:pPr>
-        <w:pStyle w:val="Heading3"/>
-      </w:pPr>
-      <w:r>
-        <w:t xml:space="preserve">OpenStudio </w:t>
-      </w:r>
-      <w:proofErr w:type="spellStart"/>
-      <w:r>
-        <w:t>ResultsViewer</w:t>
-      </w:r>
-      <w:proofErr w:type="spellEnd"/>
-    </w:p>
-    <w:p>
-      <w:pPr>
-        <w:pStyle w:val="ListParagraph"/>
-        <w:numPr>
-          <w:ilvl w:val="0"/>
-          <w:numId w:val="7"/>
-        </w:numPr>
-      </w:pPr>
-      <w:r>
-        <w:t xml:space="preserve">Alias changes do not update in table view until the data are read in again. [issue </w:t>
-      </w:r>
-      <w:hyperlink r:id="rId54" w:history="1">
-        <w:r>
-          <w:rPr>
-            <w:rStyle w:val="Hyperlink"/>
-          </w:rPr>
-          <w:t>#25</w:t>
-        </w:r>
-      </w:hyperlink>
-      <w:r>
-        <w:t>]</w:t>
-      </w:r>
-    </w:p>
-    <w:p>
-      <w:pPr>
-        <w:pStyle w:val="ListParagraph"/>
-        <w:numPr>
-          <w:ilvl w:val="0"/>
-          <w:numId w:val="7"/>
-        </w:numPr>
-      </w:pPr>
-      <w:r>
-        <w:t xml:space="preserve">Re-arranged column order doesn't stick on next launch. [issue </w:t>
-      </w:r>
-      <w:hyperlink r:id="rId55" w:history="1">
-        <w:r>
-          <w:rPr>
-            <w:rStyle w:val="Hyperlink"/>
-          </w:rPr>
-          <w:t>#30</w:t>
-        </w:r>
-      </w:hyperlink>
-      <w:r>
-        <w:t>]</w:t>
-      </w:r>
-    </w:p>
-    <w:p>
-      <w:pPr>
-        <w:pStyle w:val="Heading3"/>
-      </w:pPr>
-      <w:r>
-        <w:t xml:space="preserve">OpenStudio </w:t>
-      </w:r>
-      <w:proofErr w:type="spellStart"/>
-      <w:r>
-        <w:t>RunManager</w:t>
-      </w:r>
-      <w:proofErr w:type="spellEnd"/>
-    </w:p>
-    <w:p>
-      <w:pPr>
-        <w:pStyle w:val="ListParagraph"/>
-        <w:numPr>
-          <w:ilvl w:val="0"/>
-          <w:numId w:val="7"/>
-        </w:numPr>
-      </w:pPr>
-      <w:r>
-        <w:t xml:space="preserve">EnergyPlus </w:t>
-      </w:r>
-      <w:proofErr w:type="spellStart"/>
-      <w:r>
-        <w:t>ForwardTranslator</w:t>
-      </w:r>
-      <w:proofErr w:type="spellEnd"/>
-      <w:r>
-        <w:t xml:space="preserve"> errors do not appear in the </w:t>
-      </w:r>
-      <w:proofErr w:type="spellStart"/>
-      <w:r>
-        <w:t>RunManager</w:t>
-      </w:r>
-      <w:proofErr w:type="spellEnd"/>
-      <w:r>
-        <w:t xml:space="preserve"> GUI elements. [issue </w:t>
-      </w:r>
-      <w:hyperlink r:id="rId56" w:history="1">
-        <w:r>
-          <w:rPr>
-            <w:rStyle w:val="Hyperlink"/>
-          </w:rPr>
-          <w:t>#181</w:t>
-        </w:r>
-      </w:hyperlink>
-      <w:r>
-        <w:t>]</w:t>
-      </w:r>
-    </w:p>
-    <w:p>
-      <w:pPr>
-        <w:pStyle w:val="Heading3"/>
-      </w:pPr>
-      <w:r>
-        <w:t>OpenStudio Platform, Including SWIG Bindings</w:t>
-      </w:r>
-    </w:p>
-    <w:p>
-      <w:pPr>
-        <w:pStyle w:val="ListParagraph"/>
-        <w:numPr>
-          <w:ilvl w:val="0"/>
-          <w:numId w:val="7"/>
-        </w:numPr>
-      </w:pPr>
-      <w:proofErr w:type="spellStart"/>
-      <w:r>
-        <w:t>IdfObject</w:t>
-      </w:r>
-      <w:proofErr w:type="spellEnd"/>
-      <w:r>
-        <w:t>::</w:t>
-      </w:r>
-      <w:proofErr w:type="spellStart"/>
-      <w:r>
-        <w:t>getQuantity</w:t>
-      </w:r>
-      <w:proofErr w:type="spellEnd"/>
-      <w:r>
-        <w:t xml:space="preserve"> and </w:t>
-      </w:r>
-      <w:proofErr w:type="spellStart"/>
-      <w:r>
-        <w:t>IdfObject</w:t>
-      </w:r>
-      <w:proofErr w:type="spellEnd"/>
-      <w:r>
-        <w:t>::</w:t>
-      </w:r>
-      <w:proofErr w:type="spellStart"/>
-      <w:r>
-        <w:t>setQuantity</w:t>
-      </w:r>
-      <w:proofErr w:type="spellEnd"/>
-      <w:r>
-        <w:t xml:space="preserve"> functionality is not comprehensive. The quantity getters and setters for fields whose units are “</w:t>
-      </w:r>
-      <w:proofErr w:type="spellStart"/>
-      <w:r>
-        <w:t>BasedOnField</w:t>
-      </w:r>
-      <w:proofErr w:type="spellEnd"/>
-      <w:r>
-        <w:t xml:space="preserve"> AX” are not expected to work at the </w:t>
-      </w:r>
-      <w:proofErr w:type="spellStart"/>
-      <w:r>
-        <w:t>IdfObject</w:t>
-      </w:r>
-      <w:proofErr w:type="spellEnd"/>
-      <w:r>
-        <w:t xml:space="preserve"> level, but are to be handled only for OS: prefixed objects by the specific interfaces of classes derived from </w:t>
-      </w:r>
-      <w:proofErr w:type="spellStart"/>
-      <w:r>
-        <w:t>ModelObject</w:t>
-      </w:r>
-      <w:proofErr w:type="spellEnd"/>
-      <w:r>
-        <w:t>.</w:t>
       </w:r>
       <w:bookmarkStart w:id="0" w:name="_GoBack"/>
       <w:bookmarkEnd w:id="0"/>
@@ -2162,6 +1492,710 @@
         </w:numPr>
       </w:pPr>
       <w:r>
+        <w:t xml:space="preserve">Similar thermostats assigned in the SketchUp Plug-in </w:t>
+      </w:r>
+      <w:proofErr w:type="gramStart"/>
+      <w:r>
+        <w:t>are shared</w:t>
+      </w:r>
+      <w:proofErr w:type="gramEnd"/>
+      <w:r>
+        <w:t xml:space="preserve"> across thermal zones in the OpenStudio application. Changing or turning off one will do the same to others. [issue </w:t>
+      </w:r>
+      <w:hyperlink r:id="rId40" w:history="1">
+        <w:r>
+          <w:rPr>
+            <w:rStyle w:val="Hyperlink"/>
+          </w:rPr>
+          <w:t>#123</w:t>
+        </w:r>
+      </w:hyperlink>
+      <w:r>
+        <w:t>]</w:t>
+      </w:r>
+    </w:p>
+    <w:p>
+      <w:pPr>
+        <w:pStyle w:val="ListParagraph"/>
+        <w:numPr>
+          <w:ilvl w:val="0"/>
+          <w:numId w:val="7"/>
+        </w:numPr>
+      </w:pPr>
+      <w:r>
+        <w:t xml:space="preserve">The view does not always refresh correctly when you delete a material from a construction. If you still see a material after clicking the “x”, switch away from and back to the object to refresh the view. [issue </w:t>
+      </w:r>
+      <w:hyperlink r:id="rId41" w:history="1">
+        <w:r>
+          <w:rPr>
+            <w:rStyle w:val="Hyperlink"/>
+          </w:rPr>
+          <w:t>#196</w:t>
+        </w:r>
+      </w:hyperlink>
+      <w:r>
+        <w:t>]</w:t>
+      </w:r>
+    </w:p>
+    <w:p>
+      <w:pPr>
+        <w:pStyle w:val="ListParagraph"/>
+        <w:numPr>
+          <w:ilvl w:val="0"/>
+          <w:numId w:val="7"/>
+        </w:numPr>
+      </w:pPr>
+      <w:r>
+        <w:t xml:space="preserve">OS App Schedule Editor allows entering values outside of type limits. [issue </w:t>
+      </w:r>
+      <w:hyperlink r:id="rId42" w:history="1">
+        <w:r>
+          <w:rPr>
+            <w:rStyle w:val="Hyperlink"/>
+          </w:rPr>
+          <w:t>#531</w:t>
+        </w:r>
+      </w:hyperlink>
+      <w:r>
+        <w:t>]</w:t>
+      </w:r>
+    </w:p>
+    <w:p>
+      <w:pPr>
+        <w:pStyle w:val="ListParagraph"/>
+        <w:numPr>
+          <w:ilvl w:val="0"/>
+          <w:numId w:val="7"/>
+        </w:numPr>
+      </w:pPr>
+      <w:r>
+        <w:t xml:space="preserve">All drop zones under Water Use Equipment Definitions doesn't enforce schedule types. [issue </w:t>
+      </w:r>
+      <w:hyperlink r:id="rId43" w:history="1">
+        <w:r>
+          <w:rPr>
+            <w:rStyle w:val="Hyperlink"/>
+          </w:rPr>
+          <w:t>#532</w:t>
+        </w:r>
+      </w:hyperlink>
+      <w:r>
+        <w:t>]</w:t>
+      </w:r>
+    </w:p>
+    <w:p>
+      <w:pPr>
+        <w:pStyle w:val="ListParagraph"/>
+        <w:numPr>
+          <w:ilvl w:val="0"/>
+          <w:numId w:val="7"/>
+        </w:numPr>
+      </w:pPr>
+      <w:r>
+        <w:t xml:space="preserve">Some HVAC components in OpenStudio are missing from the HVAC Library (e.g. </w:t>
+      </w:r>
+      <w:proofErr w:type="spellStart"/>
+      <w:r>
+        <w:t>Fan:OnOff</w:t>
+      </w:r>
+      <w:proofErr w:type="spellEnd"/>
+      <w:r>
+        <w:t xml:space="preserve">). [issue </w:t>
+      </w:r>
+      <w:hyperlink r:id="rId44" w:history="1">
+        <w:r>
+          <w:rPr>
+            <w:rStyle w:val="Hyperlink"/>
+          </w:rPr>
+          <w:t>#599</w:t>
+        </w:r>
+      </w:hyperlink>
+      <w:r>
+        <w:t>]</w:t>
+      </w:r>
+    </w:p>
+    <w:p>
+      <w:pPr>
+        <w:pStyle w:val="ListParagraph"/>
+        <w:numPr>
+          <w:ilvl w:val="0"/>
+          <w:numId w:val="7"/>
+        </w:numPr>
+      </w:pPr>
+      <w:r>
+        <w:t xml:space="preserve">Several objects in OpenStudio appear to accept erroneous input values, but seems like it is just displaying the erroneous value and not storing it. [issue </w:t>
+      </w:r>
+      <w:hyperlink r:id="rId45" w:history="1">
+        <w:r>
+          <w:rPr>
+            <w:rStyle w:val="Hyperlink"/>
+          </w:rPr>
+          <w:t>#656</w:t>
+        </w:r>
+      </w:hyperlink>
+      <w:r>
+        <w:t>]</w:t>
+      </w:r>
+    </w:p>
+    <w:p>
+      <w:pPr>
+        <w:pStyle w:val="ListParagraph"/>
+        <w:numPr>
+          <w:ilvl w:val="0"/>
+          <w:numId w:val="7"/>
+        </w:numPr>
+      </w:pPr>
+      <w:r>
+        <w:t xml:space="preserve">Attempting to </w:t>
+      </w:r>
+      <w:proofErr w:type="spellStart"/>
+      <w:r>
+        <w:t>autosize</w:t>
+      </w:r>
+      <w:proofErr w:type="spellEnd"/>
+      <w:r>
+        <w:t xml:space="preserve"> a </w:t>
+      </w:r>
+      <w:proofErr w:type="spellStart"/>
+      <w:r>
+        <w:t>WaterHeater</w:t>
+      </w:r>
+      <w:proofErr w:type="spellEnd"/>
+      <w:r>
+        <w:t xml:space="preserve"> will result in an error. [issue </w:t>
+      </w:r>
+      <w:hyperlink r:id="rId46" w:history="1">
+        <w:r>
+          <w:rPr>
+            <w:rStyle w:val="Hyperlink"/>
+          </w:rPr>
+          <w:t>#669</w:t>
+        </w:r>
+      </w:hyperlink>
+      <w:r>
+        <w:t>]</w:t>
+      </w:r>
+    </w:p>
+    <w:p>
+      <w:pPr>
+        <w:pStyle w:val="ListParagraph"/>
+        <w:numPr>
+          <w:ilvl w:val="0"/>
+          <w:numId w:val="7"/>
+        </w:numPr>
+      </w:pPr>
+      <w:r>
+        <w:t xml:space="preserve">Entering an invalid date on the Utility Bills </w:t>
+      </w:r>
+      <w:proofErr w:type="spellStart"/>
+      <w:r>
+        <w:t>subtab</w:t>
+      </w:r>
+      <w:proofErr w:type="spellEnd"/>
+      <w:r>
+        <w:t xml:space="preserve"> crashes OpenStudio. [issue </w:t>
+      </w:r>
+      <w:hyperlink r:id="rId47" w:history="1">
+        <w:r>
+          <w:rPr>
+            <w:rStyle w:val="Hyperlink"/>
+          </w:rPr>
+          <w:t>#739</w:t>
+        </w:r>
+      </w:hyperlink>
+      <w:r>
+        <w:t>]</w:t>
+      </w:r>
+    </w:p>
+    <w:p>
+      <w:pPr>
+        <w:pStyle w:val="ListParagraph"/>
+        <w:numPr>
+          <w:ilvl w:val="0"/>
+          <w:numId w:val="7"/>
+        </w:numPr>
+      </w:pPr>
+      <w:r>
+        <w:t>To enable set point schedule drop zones on the Thermal Zones tab, you need to first turn on the thermostat.</w:t>
+      </w:r>
+    </w:p>
+    <w:p>
+      <w:pPr>
+        <w:pStyle w:val="ListParagraph"/>
+        <w:numPr>
+          <w:ilvl w:val="0"/>
+          <w:numId w:val="7"/>
+        </w:numPr>
+      </w:pPr>
+      <w:r>
+        <w:t xml:space="preserve">The Site / Utility Rates </w:t>
+      </w:r>
+      <w:proofErr w:type="spellStart"/>
+      <w:r>
+        <w:t>subtab</w:t>
+      </w:r>
+      <w:proofErr w:type="spellEnd"/>
+      <w:r>
+        <w:t xml:space="preserve"> in the workflow is marked as “coming soon,” and will be completed in an upcoming release of OpenStudio.</w:t>
+      </w:r>
+    </w:p>
+    <w:p>
+      <w:pPr>
+        <w:pStyle w:val="ListParagraph"/>
+        <w:numPr>
+          <w:ilvl w:val="0"/>
+          <w:numId w:val="7"/>
+        </w:numPr>
+      </w:pPr>
+      <w:r>
+        <w:t>The default reporting measures used for the results tab show results in IP units, and do not react to changes in the user’s unit preferences. That will be addressed in future versions of OpenStudio. The measure can be altered to show SI units instead.</w:t>
+      </w:r>
+    </w:p>
+    <w:p>
+      <w:pPr>
+        <w:pStyle w:val="ListParagraph"/>
+        <w:numPr>
+          <w:ilvl w:val="0"/>
+          <w:numId w:val="7"/>
+        </w:numPr>
+      </w:pPr>
+      <w:r>
+        <w:t xml:space="preserve">It is not possible to choose or define a refrigeration case (or </w:t>
+      </w:r>
+      <w:proofErr w:type="spellStart"/>
+      <w:r>
+        <w:t>walkin</w:t>
+      </w:r>
+      <w:proofErr w:type="spellEnd"/>
+      <w:r>
+        <w:t xml:space="preserve">) re-stocking schedule in the “Grid” view or the “Layout” view; the drop down list is blank. [issue </w:t>
+      </w:r>
+      <w:hyperlink r:id="rId48" w:history="1">
+        <w:r>
+          <w:rPr>
+            <w:rStyle w:val="Hyperlink"/>
+          </w:rPr>
+          <w:t>#966</w:t>
+        </w:r>
+      </w:hyperlink>
+      <w:r>
+        <w:t>]</w:t>
+      </w:r>
+    </w:p>
+    <w:p>
+      <w:pPr>
+        <w:pStyle w:val="ListParagraph"/>
+        <w:numPr>
+          <w:ilvl w:val="0"/>
+          <w:numId w:val="7"/>
+        </w:numPr>
+      </w:pPr>
+      <w:r>
+        <w:t xml:space="preserve">Report web views may load slower than they use to with the update to Qt5. [issue </w:t>
+      </w:r>
+      <w:hyperlink r:id="rId49" w:history="1">
+        <w:r>
+          <w:rPr>
+            <w:rStyle w:val="Hyperlink"/>
+          </w:rPr>
+          <w:t>#</w:t>
+        </w:r>
+        <w:r>
+          <w:rPr>
+            <w:rStyle w:val="Hyperlink"/>
+          </w:rPr>
+          <w:t>1211</w:t>
+        </w:r>
+      </w:hyperlink>
+      <w:r>
+        <w:t>]</w:t>
+      </w:r>
+    </w:p>
+    <w:p>
+      <w:pPr>
+        <w:pStyle w:val="ListParagraph"/>
+        <w:numPr>
+          <w:ilvl w:val="0"/>
+          <w:numId w:val="7"/>
+        </w:numPr>
+      </w:pPr>
+      <w:r>
+        <w:lastRenderedPageBreak/>
+        <w:t xml:space="preserve">With larger models, </w:t>
+      </w:r>
+      <w:proofErr w:type="spellStart"/>
+      <w:r>
+        <w:t>GridView’s</w:t>
+      </w:r>
+      <w:proofErr w:type="spellEnd"/>
+      <w:r>
+        <w:t xml:space="preserve"> performance may slow.  Performance improvements are currently being implemented and will be available soon in a minor release.</w:t>
+      </w:r>
+    </w:p>
+    <w:p>
+      <w:pPr>
+        <w:pStyle w:val="Heading3"/>
+      </w:pPr>
+      <w:r>
+        <w:t xml:space="preserve">OpenStudio </w:t>
+      </w:r>
+      <w:proofErr w:type="spellStart"/>
+      <w:r>
+        <w:t>ParametricAnalysisTool</w:t>
+      </w:r>
+      <w:proofErr w:type="spellEnd"/>
+    </w:p>
+    <w:p>
+      <w:pPr>
+        <w:pStyle w:val="ListParagraph"/>
+        <w:numPr>
+          <w:ilvl w:val="0"/>
+          <w:numId w:val="7"/>
+        </w:numPr>
+      </w:pPr>
+      <w:r>
+        <w:t>NOTE: when using cloud service</w:t>
+      </w:r>
+      <w:r>
+        <w:t>,</w:t>
+      </w:r>
+      <w:r>
+        <w:t xml:space="preserve"> please make sure to stop the cloud using the cloud button in PAT when your simulation session is done, and after you have downloaded all of the detailed results you want. You are also strongly encouraged to go to the AWS Management Console to confirm that all instances are terminated. If they are not terminated, you will need to manually terminate them from the console. </w:t>
+      </w:r>
+      <w:r>
+        <w:t xml:space="preserve"> Refer to the </w:t>
+      </w:r>
+      <w:hyperlink r:id="rId50" w:anchor="running-on-the-cloud" w:history="1">
+        <w:r>
+          <w:rPr>
+            <w:rStyle w:val="Hyperlink"/>
+          </w:rPr>
+          <w:t>OpenStudio documentation</w:t>
+        </w:r>
+      </w:hyperlink>
+      <w:r>
+        <w:t xml:space="preserve"> for details about running simulations on the cloud.</w:t>
+      </w:r>
+    </w:p>
+    <w:p>
+      <w:pPr>
+        <w:pStyle w:val="ListParagraph"/>
+        <w:numPr>
+          <w:ilvl w:val="0"/>
+          <w:numId w:val="7"/>
+        </w:numPr>
+      </w:pPr>
+      <w:r>
+        <w:t>EnergyPlus 8.2 no longer provides simulation output to standard out</w:t>
+      </w:r>
+      <w:r>
+        <w:t xml:space="preserve">put during simulation. [issue </w:t>
+      </w:r>
+      <w:hyperlink r:id="rId51" w:history="1">
+        <w:r>
+          <w:rPr>
+            <w:rStyle w:val="Hyperlink"/>
+          </w:rPr>
+          <w:t>#1359</w:t>
+        </w:r>
+      </w:hyperlink>
+      <w:r>
+        <w:t>]</w:t>
+      </w:r>
+    </w:p>
+    <w:p>
+      <w:pPr>
+        <w:pStyle w:val="ListParagraph"/>
+        <w:numPr>
+          <w:ilvl w:val="0"/>
+          <w:numId w:val="7"/>
+        </w:numPr>
+      </w:pPr>
+      <w:r>
+        <w:t xml:space="preserve">Daylighting control object variables can’t be requested in the output variables tab. [issue </w:t>
+      </w:r>
+      <w:hyperlink r:id="rId52" w:history="1">
+        <w:r>
+          <w:rPr>
+            <w:rStyle w:val="Hyperlink"/>
+          </w:rPr>
+          <w:t>#355</w:t>
+        </w:r>
+      </w:hyperlink>
+      <w:r>
+        <w:t>]</w:t>
+      </w:r>
+    </w:p>
+    <w:p>
+      <w:pPr>
+        <w:pStyle w:val="ListParagraph"/>
+        <w:numPr>
+          <w:ilvl w:val="0"/>
+          <w:numId w:val="7"/>
+        </w:numPr>
+      </w:pPr>
+      <w:r>
+        <w:t xml:space="preserve">Adding a design alternative using measure groups will remove any design alternatives made from external files. However, you can add a design alternative made from external files without losing design alternatives made from measure groups. [issue </w:t>
+      </w:r>
+      <w:hyperlink r:id="rId53" w:history="1">
+        <w:r>
+          <w:rPr>
+            <w:rStyle w:val="Hyperlink"/>
+          </w:rPr>
+          <w:t>#369</w:t>
+        </w:r>
+      </w:hyperlink>
+      <w:r>
+        <w:t>]</w:t>
+      </w:r>
+    </w:p>
+    <w:p>
+      <w:pPr>
+        <w:pStyle w:val="ListParagraph"/>
+        <w:numPr>
+          <w:ilvl w:val="0"/>
+          <w:numId w:val="7"/>
+        </w:numPr>
+      </w:pPr>
+      <w:r>
+        <w:t xml:space="preserve">Always Run measures are applied to externally constructed design alternatives. This may result in unexpected results or errors. [issue </w:t>
+      </w:r>
+      <w:hyperlink r:id="rId54" w:history="1">
+        <w:r>
+          <w:rPr>
+            <w:rStyle w:val="Hyperlink"/>
+          </w:rPr>
+          <w:t>#369</w:t>
+        </w:r>
+      </w:hyperlink>
+      <w:r>
+        <w:t>]</w:t>
+      </w:r>
+    </w:p>
+    <w:p>
+      <w:pPr>
+        <w:pStyle w:val="ListParagraph"/>
+        <w:numPr>
+          <w:ilvl w:val="0"/>
+          <w:numId w:val="7"/>
+        </w:numPr>
+      </w:pPr>
+      <w:r>
+        <w:t>Windows users may experience problems when starting cloud resources through PAT due to a bug in net-</w:t>
+      </w:r>
+      <w:proofErr w:type="spellStart"/>
+      <w:r>
+        <w:t>ssh</w:t>
+      </w:r>
+      <w:proofErr w:type="spellEnd"/>
+      <w:r>
+        <w:t xml:space="preserve">, </w:t>
+      </w:r>
+      <w:hyperlink r:id="rId55" w:history="1">
+        <w:r>
+          <w:rPr>
+            <w:rStyle w:val="Hyperlink"/>
+          </w:rPr>
+          <w:t>https://github.com/net-ssh/net-ssh/issues/180</w:t>
+        </w:r>
+      </w:hyperlink>
+      <w:r>
+        <w:t>.  If the user has the pageant.exe program running, killing that program through the task manager may resolve the issue.</w:t>
+      </w:r>
+    </w:p>
+    <w:p>
+      <w:pPr>
+        <w:pStyle w:val="Heading3"/>
+      </w:pPr>
+      <w:r>
+        <w:t xml:space="preserve">OpenStudio </w:t>
+      </w:r>
+      <w:proofErr w:type="spellStart"/>
+      <w:r>
+        <w:t>ResultsViewer</w:t>
+      </w:r>
+      <w:proofErr w:type="spellEnd"/>
+    </w:p>
+    <w:p>
+      <w:pPr>
+        <w:pStyle w:val="ListParagraph"/>
+        <w:numPr>
+          <w:ilvl w:val="0"/>
+          <w:numId w:val="7"/>
+        </w:numPr>
+      </w:pPr>
+      <w:r>
+        <w:t xml:space="preserve">Alias changes do not update in table view until the data are read in again. [issue </w:t>
+      </w:r>
+      <w:hyperlink r:id="rId56" w:history="1">
+        <w:r>
+          <w:rPr>
+            <w:rStyle w:val="Hyperlink"/>
+          </w:rPr>
+          <w:t>#25</w:t>
+        </w:r>
+      </w:hyperlink>
+      <w:r>
+        <w:t>]</w:t>
+      </w:r>
+    </w:p>
+    <w:p>
+      <w:pPr>
+        <w:pStyle w:val="ListParagraph"/>
+        <w:numPr>
+          <w:ilvl w:val="0"/>
+          <w:numId w:val="7"/>
+        </w:numPr>
+      </w:pPr>
+      <w:r>
+        <w:t xml:space="preserve">Re-arranged column order doesn't stick on next launch. [issue </w:t>
+      </w:r>
+      <w:hyperlink r:id="rId57" w:history="1">
+        <w:r>
+          <w:rPr>
+            <w:rStyle w:val="Hyperlink"/>
+          </w:rPr>
+          <w:t>#30</w:t>
+        </w:r>
+      </w:hyperlink>
+      <w:r>
+        <w:t>]</w:t>
+      </w:r>
+    </w:p>
+    <w:p>
+      <w:pPr>
+        <w:pStyle w:val="Heading3"/>
+      </w:pPr>
+      <w:r>
+        <w:t xml:space="preserve">OpenStudio </w:t>
+      </w:r>
+      <w:proofErr w:type="spellStart"/>
+      <w:r>
+        <w:t>RunManager</w:t>
+      </w:r>
+      <w:proofErr w:type="spellEnd"/>
+    </w:p>
+    <w:p>
+      <w:pPr>
+        <w:pStyle w:val="ListParagraph"/>
+        <w:numPr>
+          <w:ilvl w:val="0"/>
+          <w:numId w:val="7"/>
+        </w:numPr>
+      </w:pPr>
+      <w:r>
+        <w:t xml:space="preserve">EnergyPlus </w:t>
+      </w:r>
+      <w:proofErr w:type="spellStart"/>
+      <w:r>
+        <w:t>ForwardTranslator</w:t>
+      </w:r>
+      <w:proofErr w:type="spellEnd"/>
+      <w:r>
+        <w:t xml:space="preserve"> errors do not appear in the </w:t>
+      </w:r>
+      <w:proofErr w:type="spellStart"/>
+      <w:r>
+        <w:t>RunManager</w:t>
+      </w:r>
+      <w:proofErr w:type="spellEnd"/>
+      <w:r>
+        <w:t xml:space="preserve"> GUI elements. [issue </w:t>
+      </w:r>
+      <w:hyperlink r:id="rId58" w:history="1">
+        <w:r>
+          <w:rPr>
+            <w:rStyle w:val="Hyperlink"/>
+          </w:rPr>
+          <w:t>#181</w:t>
+        </w:r>
+      </w:hyperlink>
+      <w:r>
+        <w:t>]</w:t>
+      </w:r>
+    </w:p>
+    <w:p>
+      <w:pPr>
+        <w:pStyle w:val="Heading3"/>
+      </w:pPr>
+      <w:r>
+        <w:t>OpenStudio Platform, Including SWIG Bindings</w:t>
+      </w:r>
+    </w:p>
+    <w:p>
+      <w:pPr>
+        <w:pStyle w:val="ListParagraph"/>
+        <w:numPr>
+          <w:ilvl w:val="0"/>
+          <w:numId w:val="7"/>
+        </w:numPr>
+      </w:pPr>
+      <w:proofErr w:type="spellStart"/>
+      <w:r>
+        <w:t>IdfObject</w:t>
+      </w:r>
+      <w:proofErr w:type="spellEnd"/>
+      <w:r>
+        <w:t>::</w:t>
+      </w:r>
+      <w:proofErr w:type="spellStart"/>
+      <w:r>
+        <w:t>getQuantity</w:t>
+      </w:r>
+      <w:proofErr w:type="spellEnd"/>
+      <w:r>
+        <w:t xml:space="preserve"> and </w:t>
+      </w:r>
+      <w:proofErr w:type="spellStart"/>
+      <w:r>
+        <w:t>IdfObject</w:t>
+      </w:r>
+      <w:proofErr w:type="spellEnd"/>
+      <w:r>
+        <w:t>::</w:t>
+      </w:r>
+      <w:proofErr w:type="spellStart"/>
+      <w:r>
+        <w:t>setQuantity</w:t>
+      </w:r>
+      <w:proofErr w:type="spellEnd"/>
+      <w:r>
+        <w:t xml:space="preserve"> functionality is not comprehensive. The quantity getters and setters for fields whose units are “</w:t>
+      </w:r>
+      <w:proofErr w:type="spellStart"/>
+      <w:r>
+        <w:t>BasedOnField</w:t>
+      </w:r>
+      <w:proofErr w:type="spellEnd"/>
+      <w:r>
+        <w:t xml:space="preserve"> AX” are not expected to work at the </w:t>
+      </w:r>
+      <w:proofErr w:type="spellStart"/>
+      <w:r>
+        <w:t>IdfObject</w:t>
+      </w:r>
+      <w:proofErr w:type="spellEnd"/>
+      <w:r>
+        <w:t xml:space="preserve"> level, but are to be handled only for OS: prefixed objects by the specific interfaces of classes derived from </w:t>
+      </w:r>
+      <w:proofErr w:type="spellStart"/>
+      <w:r>
+        <w:t>ModelObject</w:t>
+      </w:r>
+      <w:proofErr w:type="spellEnd"/>
+      <w:r>
+        <w:t>.</w:t>
+      </w:r>
+    </w:p>
+    <w:p>
+      <w:pPr>
+        <w:pStyle w:val="ListParagraph"/>
+        <w:numPr>
+          <w:ilvl w:val="0"/>
+          <w:numId w:val="7"/>
+        </w:numPr>
+      </w:pPr>
+      <w:r>
         <w:t xml:space="preserve">The default naming scheme of </w:t>
       </w:r>
       <w:proofErr w:type="spellStart"/>
@@ -2189,20 +2223,15 @@
           <w:numId w:val="7"/>
         </w:numPr>
       </w:pPr>
+      <w:r>
+        <w:t>OpenStudio::Model::</w:t>
+      </w:r>
       <w:proofErr w:type="spellStart"/>
       <w:r>
-        <w:t>OpenStudio</w:t>
+        <w:t>ComponentVector</w:t>
       </w:r>
       <w:proofErr w:type="spellEnd"/>
       <w:r>
-        <w:t>::Model::</w:t>
-      </w:r>
-      <w:proofErr w:type="spellStart"/>
-      <w:r>
-        <w:t>ComponentVector</w:t>
-      </w:r>
-      <w:proofErr w:type="spellEnd"/>
-      <w:r>
         <w:t xml:space="preserve"> objects may be inaccessible from the Ruby bindings. [</w:t>
       </w:r>
       <w:r>
@@ -2211,7 +2240,7 @@
       <w:r>
         <w:t xml:space="preserve"> </w:t>
       </w:r>
-      <w:hyperlink r:id="rId57" w:history="1">
+      <w:hyperlink r:id="rId59" w:history="1">
         <w:r>
           <w:rPr>
             <w:rStyle w:val="Hyperlink"/>
@@ -2234,7 +2263,7 @@
       <w:r>
         <w:t xml:space="preserve">If schedule type limits fields are not set properly, OS will not give error but also will not hook up affected schedules. [issue </w:t>
       </w:r>
-      <w:hyperlink r:id="rId58" w:history="1">
+      <w:hyperlink r:id="rId60" w:history="1">
         <w:r>
           <w:rPr>
             <w:rStyle w:val="Hyperlink"/>
@@ -2257,7 +2286,7 @@
       <w:r>
         <w:t xml:space="preserve">There is no default construction for adiabatic surfaces. [issue </w:t>
       </w:r>
-      <w:hyperlink r:id="rId59" w:history="1">
+      <w:hyperlink r:id="rId61" w:history="1">
         <w:r>
           <w:rPr>
             <w:rStyle w:val="Hyperlink"/>
@@ -2280,7 +2309,7 @@
       <w:r>
         <w:t xml:space="preserve">Cloning a building disconnects spaces from thermal zones. [issue </w:t>
       </w:r>
-      <w:hyperlink r:id="rId60" w:history="1">
+      <w:hyperlink r:id="rId62" w:history="1">
         <w:r>
           <w:rPr>
             <w:rStyle w:val="Hyperlink"/>
@@ -2309,7 +2338,7 @@
       <w:r>
         <w:t xml:space="preserve">. [issue </w:t>
       </w:r>
-      <w:hyperlink r:id="rId61" w:history="1">
+      <w:hyperlink r:id="rId63" w:history="1">
         <w:r>
           <w:rPr>
             <w:rStyle w:val="Hyperlink"/>
@@ -2326,6 +2355,7 @@
         <w:pStyle w:val="Heading2"/>
       </w:pPr>
       <w:r>
+        <w:lastRenderedPageBreak/>
         <w:t>Known Issues Specific to OS X</w:t>
       </w:r>
     </w:p>
@@ -2340,7 +2370,7 @@
       <w:r>
         <w:t xml:space="preserve">The SketchUp Plug-in toolbar tooltips do not work correctly on OS X if you have made your toolbars horizontal. The tooltips never show on OS X in the status bar. The button state may also be incorrect. This is a bug in SketchUp versus the plug-in. [issue </w:t>
       </w:r>
-      <w:hyperlink r:id="rId62" w:history="1">
+      <w:hyperlink r:id="rId64" w:history="1">
         <w:r>
           <w:rPr>
             <w:rStyle w:val="Hyperlink"/>
@@ -2357,7 +2387,6 @@
         <w:pStyle w:val="Heading2"/>
       </w:pPr>
       <w:r>
-        <w:lastRenderedPageBreak/>
         <w:t>Issue Statistics Since Previous Release</w:t>
       </w:r>
     </w:p>
@@ -2404,12 +2433,12 @@
       </w:r>
     </w:p>
     <w:sectPr>
-      <w:headerReference w:type="even" r:id="rId63"/>
-      <w:headerReference w:type="default" r:id="rId64"/>
-      <w:footerReference w:type="even" r:id="rId65"/>
-      <w:footerReference w:type="default" r:id="rId66"/>
-      <w:headerReference w:type="first" r:id="rId67"/>
-      <w:footerReference w:type="first" r:id="rId68"/>
+      <w:headerReference w:type="even" r:id="rId65"/>
+      <w:headerReference w:type="default" r:id="rId66"/>
+      <w:footerReference w:type="even" r:id="rId67"/>
+      <w:footerReference w:type="default" r:id="rId68"/>
+      <w:headerReference w:type="first" r:id="rId69"/>
+      <w:footerReference w:type="first" r:id="rId70"/>
       <w:pgSz w:w="12240" w:h="15840"/>
       <w:pgMar w:top="1440" w:right="1440" w:bottom="1440" w:left="1440" w:header="720" w:footer="720" w:gutter="0"/>
       <w:cols w:space="720"/>
@@ -2420,7 +2449,7 @@
 </file>
 
 <file path=word/endnotes.xml><?xml version="1.0" encoding="utf-8"?>
-<w:endnotes xmlns:wpc="http://schemas.microsoft.com/office/word/2010/wordprocessingCanvas" xmlns:mo="http://schemas.microsoft.com/office/mac/office/2008/main" xmlns:mc="http://schemas.openxmlformats.org/markup-compatibility/2006" xmlns:mv="urn:schemas-microsoft-com:mac:vml" xmlns:o="urn:schemas-microsoft-com:office:office" xmlns:r="http://schemas.openxmlformats.org/officeDocument/2006/relationships" xmlns:m="http://schemas.openxmlformats.org/officeDocument/2006/math" xmlns:v="urn:schemas-microsoft-com:vml" xmlns:wp14="http://schemas.microsoft.com/office/word/2010/wordprocessingDrawing" xmlns:wp="http://schemas.openxmlformats.org/drawingml/2006/wordprocessingDrawing" xmlns:w10="urn:schemas-microsoft-com:office:word" xmlns:w="http://schemas.openxmlformats.org/wordprocessingml/2006/main" xmlns:w14="http://schemas.microsoft.com/office/word/2010/wordml" xmlns:wpg="http://schemas.microsoft.com/office/word/2010/wordprocessingGroup" xmlns:wpi="http://schemas.microsoft.com/office/word/2010/wordprocessingInk" xmlns:wne="http://schemas.microsoft.com/office/word/2006/wordml" xmlns:wps="http://schemas.microsoft.com/office/word/2010/wordprocessingShape" mc:Ignorable="w14 wp14">
+<w:endnotes xmlns:wpc="http://schemas.microsoft.com/office/word/2010/wordprocessingCanvas" xmlns:mc="http://schemas.openxmlformats.org/markup-compatibility/2006" xmlns:o="urn:schemas-microsoft-com:office:office" xmlns:r="http://schemas.openxmlformats.org/officeDocument/2006/relationships" xmlns:m="http://schemas.openxmlformats.org/officeDocument/2006/math" xmlns:v="urn:schemas-microsoft-com:vml" xmlns:wp14="http://schemas.microsoft.com/office/word/2010/wordprocessingDrawing" xmlns:wp="http://schemas.openxmlformats.org/drawingml/2006/wordprocessingDrawing" xmlns:w10="urn:schemas-microsoft-com:office:word" xmlns:w="http://schemas.openxmlformats.org/wordprocessingml/2006/main" xmlns:w14="http://schemas.microsoft.com/office/word/2010/wordml" xmlns:wpg="http://schemas.microsoft.com/office/word/2010/wordprocessingGroup" xmlns:wpi="http://schemas.microsoft.com/office/word/2010/wordprocessingInk" xmlns:wne="http://schemas.microsoft.com/office/word/2006/wordml" xmlns:wps="http://schemas.microsoft.com/office/word/2010/wordprocessingShape" mc:Ignorable="w14 wp14">
   <w:endnote w:type="separator" w:id="-1">
     <w:p>
       <w:pPr>
@@ -2445,7 +2474,7 @@
 </file>
 
 <file path=word/footer1.xml><?xml version="1.0" encoding="utf-8"?>
-<w:ftr xmlns:wpc="http://schemas.microsoft.com/office/word/2010/wordprocessingCanvas" xmlns:mo="http://schemas.microsoft.com/office/mac/office/2008/main" xmlns:mc="http://schemas.openxmlformats.org/markup-compatibility/2006" xmlns:mv="urn:schemas-microsoft-com:mac:vml" xmlns:o="urn:schemas-microsoft-com:office:office" xmlns:r="http://schemas.openxmlformats.org/officeDocument/2006/relationships" xmlns:m="http://schemas.openxmlformats.org/officeDocument/2006/math" xmlns:v="urn:schemas-microsoft-com:vml" xmlns:wp14="http://schemas.microsoft.com/office/word/2010/wordprocessingDrawing" xmlns:wp="http://schemas.openxmlformats.org/drawingml/2006/wordprocessingDrawing" xmlns:w10="urn:schemas-microsoft-com:office:word" xmlns:w="http://schemas.openxmlformats.org/wordprocessingml/2006/main" xmlns:w14="http://schemas.microsoft.com/office/word/2010/wordml" xmlns:wpg="http://schemas.microsoft.com/office/word/2010/wordprocessingGroup" xmlns:wpi="http://schemas.microsoft.com/office/word/2010/wordprocessingInk" xmlns:wne="http://schemas.microsoft.com/office/word/2006/wordml" xmlns:wps="http://schemas.microsoft.com/office/word/2010/wordprocessingShape" mc:Ignorable="w14 wp14">
+<w:ftr xmlns:wpc="http://schemas.microsoft.com/office/word/2010/wordprocessingCanvas" xmlns:mc="http://schemas.openxmlformats.org/markup-compatibility/2006" xmlns:o="urn:schemas-microsoft-com:office:office" xmlns:r="http://schemas.openxmlformats.org/officeDocument/2006/relationships" xmlns:m="http://schemas.openxmlformats.org/officeDocument/2006/math" xmlns:v="urn:schemas-microsoft-com:vml" xmlns:wp14="http://schemas.microsoft.com/office/word/2010/wordprocessingDrawing" xmlns:wp="http://schemas.openxmlformats.org/drawingml/2006/wordprocessingDrawing" xmlns:w10="urn:schemas-microsoft-com:office:word" xmlns:w="http://schemas.openxmlformats.org/wordprocessingml/2006/main" xmlns:w14="http://schemas.microsoft.com/office/word/2010/wordml" xmlns:wpg="http://schemas.microsoft.com/office/word/2010/wordprocessingGroup" xmlns:wpi="http://schemas.microsoft.com/office/word/2010/wordprocessingInk" xmlns:wne="http://schemas.microsoft.com/office/word/2006/wordml" xmlns:wps="http://schemas.microsoft.com/office/word/2010/wordprocessingShape" mc:Ignorable="w14 wp14">
   <w:p>
     <w:pPr>
       <w:pStyle w:val="Footer"/>
@@ -2455,7 +2484,7 @@
 </file>
 
 <file path=word/footer2.xml><?xml version="1.0" encoding="utf-8"?>
-<w:ftr xmlns:wpc="http://schemas.microsoft.com/office/word/2010/wordprocessingCanvas" xmlns:mo="http://schemas.microsoft.com/office/mac/office/2008/main" xmlns:mc="http://schemas.openxmlformats.org/markup-compatibility/2006" xmlns:mv="urn:schemas-microsoft-com:mac:vml" xmlns:o="urn:schemas-microsoft-com:office:office" xmlns:r="http://schemas.openxmlformats.org/officeDocument/2006/relationships" xmlns:m="http://schemas.openxmlformats.org/officeDocument/2006/math" xmlns:v="urn:schemas-microsoft-com:vml" xmlns:wp14="http://schemas.microsoft.com/office/word/2010/wordprocessingDrawing" xmlns:wp="http://schemas.openxmlformats.org/drawingml/2006/wordprocessingDrawing" xmlns:w10="urn:schemas-microsoft-com:office:word" xmlns:w="http://schemas.openxmlformats.org/wordprocessingml/2006/main" xmlns:w14="http://schemas.microsoft.com/office/word/2010/wordml" xmlns:wpg="http://schemas.microsoft.com/office/word/2010/wordprocessingGroup" xmlns:wpi="http://schemas.microsoft.com/office/word/2010/wordprocessingInk" xmlns:wne="http://schemas.microsoft.com/office/word/2006/wordml" xmlns:wps="http://schemas.microsoft.com/office/word/2010/wordprocessingShape" mc:Ignorable="w14 wp14">
+<w:ftr xmlns:wpc="http://schemas.microsoft.com/office/word/2010/wordprocessingCanvas" xmlns:mc="http://schemas.openxmlformats.org/markup-compatibility/2006" xmlns:o="urn:schemas-microsoft-com:office:office" xmlns:r="http://schemas.openxmlformats.org/officeDocument/2006/relationships" xmlns:m="http://schemas.openxmlformats.org/officeDocument/2006/math" xmlns:v="urn:schemas-microsoft-com:vml" xmlns:wp14="http://schemas.microsoft.com/office/word/2010/wordprocessingDrawing" xmlns:wp="http://schemas.openxmlformats.org/drawingml/2006/wordprocessingDrawing" xmlns:w10="urn:schemas-microsoft-com:office:word" xmlns:w="http://schemas.openxmlformats.org/wordprocessingml/2006/main" xmlns:w14="http://schemas.microsoft.com/office/word/2010/wordml" xmlns:wpg="http://schemas.microsoft.com/office/word/2010/wordprocessingGroup" xmlns:wpi="http://schemas.microsoft.com/office/word/2010/wordprocessingInk" xmlns:wne="http://schemas.microsoft.com/office/word/2006/wordml" xmlns:wps="http://schemas.microsoft.com/office/word/2010/wordprocessingShape" mc:Ignorable="w14 wp14">
   <w:p>
     <w:pPr>
       <w:pStyle w:val="Footer"/>
@@ -2465,7 +2494,7 @@
 </file>
 
 <file path=word/footer3.xml><?xml version="1.0" encoding="utf-8"?>
-<w:ftr xmlns:wpc="http://schemas.microsoft.com/office/word/2010/wordprocessingCanvas" xmlns:mo="http://schemas.microsoft.com/office/mac/office/2008/main" xmlns:mc="http://schemas.openxmlformats.org/markup-compatibility/2006" xmlns:mv="urn:schemas-microsoft-com:mac:vml" xmlns:o="urn:schemas-microsoft-com:office:office" xmlns:r="http://schemas.openxmlformats.org/officeDocument/2006/relationships" xmlns:m="http://schemas.openxmlformats.org/officeDocument/2006/math" xmlns:v="urn:schemas-microsoft-com:vml" xmlns:wp14="http://schemas.microsoft.com/office/word/2010/wordprocessingDrawing" xmlns:wp="http://schemas.openxmlformats.org/drawingml/2006/wordprocessingDrawing" xmlns:w10="urn:schemas-microsoft-com:office:word" xmlns:w="http://schemas.openxmlformats.org/wordprocessingml/2006/main" xmlns:w14="http://schemas.microsoft.com/office/word/2010/wordml" xmlns:wpg="http://schemas.microsoft.com/office/word/2010/wordprocessingGroup" xmlns:wpi="http://schemas.microsoft.com/office/word/2010/wordprocessingInk" xmlns:wne="http://schemas.microsoft.com/office/word/2006/wordml" xmlns:wps="http://schemas.microsoft.com/office/word/2010/wordprocessingShape" mc:Ignorable="w14 wp14">
+<w:ftr xmlns:wpc="http://schemas.microsoft.com/office/word/2010/wordprocessingCanvas" xmlns:mc="http://schemas.openxmlformats.org/markup-compatibility/2006" xmlns:o="urn:schemas-microsoft-com:office:office" xmlns:r="http://schemas.openxmlformats.org/officeDocument/2006/relationships" xmlns:m="http://schemas.openxmlformats.org/officeDocument/2006/math" xmlns:v="urn:schemas-microsoft-com:vml" xmlns:wp14="http://schemas.microsoft.com/office/word/2010/wordprocessingDrawing" xmlns:wp="http://schemas.openxmlformats.org/drawingml/2006/wordprocessingDrawing" xmlns:w10="urn:schemas-microsoft-com:office:word" xmlns:w="http://schemas.openxmlformats.org/wordprocessingml/2006/main" xmlns:w14="http://schemas.microsoft.com/office/word/2010/wordml" xmlns:wpg="http://schemas.microsoft.com/office/word/2010/wordprocessingGroup" xmlns:wpi="http://schemas.microsoft.com/office/word/2010/wordprocessingInk" xmlns:wne="http://schemas.microsoft.com/office/word/2006/wordml" xmlns:wps="http://schemas.microsoft.com/office/word/2010/wordprocessingShape" mc:Ignorable="w14 wp14">
   <w:p>
     <w:pPr>
       <w:pStyle w:val="Footer"/>
@@ -2475,7 +2504,7 @@
 </file>
 
 <file path=word/footnotes.xml><?xml version="1.0" encoding="utf-8"?>
-<w:footnotes xmlns:wpc="http://schemas.microsoft.com/office/word/2010/wordprocessingCanvas" xmlns:mo="http://schemas.microsoft.com/office/mac/office/2008/main" xmlns:mc="http://schemas.openxmlformats.org/markup-compatibility/2006" xmlns:mv="urn:schemas-microsoft-com:mac:vml" xmlns:o="urn:schemas-microsoft-com:office:office" xmlns:r="http://schemas.openxmlformats.org/officeDocument/2006/relationships" xmlns:m="http://schemas.openxmlformats.org/officeDocument/2006/math" xmlns:v="urn:schemas-microsoft-com:vml" xmlns:wp14="http://schemas.microsoft.com/office/word/2010/wordprocessingDrawing" xmlns:wp="http://schemas.openxmlformats.org/drawingml/2006/wordprocessingDrawing" xmlns:w10="urn:schemas-microsoft-com:office:word" xmlns:w="http://schemas.openxmlformats.org/wordprocessingml/2006/main" xmlns:w14="http://schemas.microsoft.com/office/word/2010/wordml" xmlns:wpg="http://schemas.microsoft.com/office/word/2010/wordprocessingGroup" xmlns:wpi="http://schemas.microsoft.com/office/word/2010/wordprocessingInk" xmlns:wne="http://schemas.microsoft.com/office/word/2006/wordml" xmlns:wps="http://schemas.microsoft.com/office/word/2010/wordprocessingShape" mc:Ignorable="w14 wp14">
+<w:footnotes xmlns:wpc="http://schemas.microsoft.com/office/word/2010/wordprocessingCanvas" xmlns:mc="http://schemas.openxmlformats.org/markup-compatibility/2006" xmlns:o="urn:schemas-microsoft-com:office:office" xmlns:r="http://schemas.openxmlformats.org/officeDocument/2006/relationships" xmlns:m="http://schemas.openxmlformats.org/officeDocument/2006/math" xmlns:v="urn:schemas-microsoft-com:vml" xmlns:wp14="http://schemas.microsoft.com/office/word/2010/wordprocessingDrawing" xmlns:wp="http://schemas.openxmlformats.org/drawingml/2006/wordprocessingDrawing" xmlns:w10="urn:schemas-microsoft-com:office:word" xmlns:w="http://schemas.openxmlformats.org/wordprocessingml/2006/main" xmlns:w14="http://schemas.microsoft.com/office/word/2010/wordml" xmlns:wpg="http://schemas.microsoft.com/office/word/2010/wordprocessingGroup" xmlns:wpi="http://schemas.microsoft.com/office/word/2010/wordprocessingInk" xmlns:wne="http://schemas.microsoft.com/office/word/2006/wordml" xmlns:wps="http://schemas.microsoft.com/office/word/2010/wordprocessingShape" mc:Ignorable="w14 wp14">
   <w:footnote w:type="separator" w:id="-1">
     <w:p>
       <w:pPr>
@@ -2500,7 +2529,7 @@
 </file>
 
 <file path=word/header1.xml><?xml version="1.0" encoding="utf-8"?>
-<w:hdr xmlns:wpc="http://schemas.microsoft.com/office/word/2010/wordprocessingCanvas" xmlns:mo="http://schemas.microsoft.com/office/mac/office/2008/main" xmlns:mc="http://schemas.openxmlformats.org/markup-compatibility/2006" xmlns:mv="urn:schemas-microsoft-com:mac:vml" xmlns:o="urn:schemas-microsoft-com:office:office" xmlns:r="http://schemas.openxmlformats.org/officeDocument/2006/relationships" xmlns:m="http://schemas.openxmlformats.org/officeDocument/2006/math" xmlns:v="urn:schemas-microsoft-com:vml" xmlns:wp14="http://schemas.microsoft.com/office/word/2010/wordprocessingDrawing" xmlns:wp="http://schemas.openxmlformats.org/drawingml/2006/wordprocessingDrawing" xmlns:w10="urn:schemas-microsoft-com:office:word" xmlns:w="http://schemas.openxmlformats.org/wordprocessingml/2006/main" xmlns:w14="http://schemas.microsoft.com/office/word/2010/wordml" xmlns:wpg="http://schemas.microsoft.com/office/word/2010/wordprocessingGroup" xmlns:wpi="http://schemas.microsoft.com/office/word/2010/wordprocessingInk" xmlns:wne="http://schemas.microsoft.com/office/word/2006/wordml" xmlns:wps="http://schemas.microsoft.com/office/word/2010/wordprocessingShape" mc:Ignorable="w14 wp14">
+<w:hdr xmlns:wpc="http://schemas.microsoft.com/office/word/2010/wordprocessingCanvas" xmlns:mc="http://schemas.openxmlformats.org/markup-compatibility/2006" xmlns:o="urn:schemas-microsoft-com:office:office" xmlns:r="http://schemas.openxmlformats.org/officeDocument/2006/relationships" xmlns:m="http://schemas.openxmlformats.org/officeDocument/2006/math" xmlns:v="urn:schemas-microsoft-com:vml" xmlns:wp14="http://schemas.microsoft.com/office/word/2010/wordprocessingDrawing" xmlns:wp="http://schemas.openxmlformats.org/drawingml/2006/wordprocessingDrawing" xmlns:w10="urn:schemas-microsoft-com:office:word" xmlns:w="http://schemas.openxmlformats.org/wordprocessingml/2006/main" xmlns:w14="http://schemas.microsoft.com/office/word/2010/wordml" xmlns:wpg="http://schemas.microsoft.com/office/word/2010/wordprocessingGroup" xmlns:wpi="http://schemas.microsoft.com/office/word/2010/wordprocessingInk" xmlns:wne="http://schemas.microsoft.com/office/word/2006/wordml" xmlns:wps="http://schemas.microsoft.com/office/word/2010/wordprocessingShape" mc:Ignorable="w14 wp14">
   <w:p>
     <w:pPr>
       <w:pStyle w:val="Header"/>
@@ -2510,7 +2539,7 @@
 </file>
 
 <file path=word/header2.xml><?xml version="1.0" encoding="utf-8"?>
-<w:hdr xmlns:wpc="http://schemas.microsoft.com/office/word/2010/wordprocessingCanvas" xmlns:mo="http://schemas.microsoft.com/office/mac/office/2008/main" xmlns:mc="http://schemas.openxmlformats.org/markup-compatibility/2006" xmlns:mv="urn:schemas-microsoft-com:mac:vml" xmlns:o="urn:schemas-microsoft-com:office:office" xmlns:r="http://schemas.openxmlformats.org/officeDocument/2006/relationships" xmlns:m="http://schemas.openxmlformats.org/officeDocument/2006/math" xmlns:v="urn:schemas-microsoft-com:vml" xmlns:wp14="http://schemas.microsoft.com/office/word/2010/wordprocessingDrawing" xmlns:wp="http://schemas.openxmlformats.org/drawingml/2006/wordprocessingDrawing" xmlns:w10="urn:schemas-microsoft-com:office:word" xmlns:w="http://schemas.openxmlformats.org/wordprocessingml/2006/main" xmlns:w14="http://schemas.microsoft.com/office/word/2010/wordml" xmlns:wpg="http://schemas.microsoft.com/office/word/2010/wordprocessingGroup" xmlns:wpi="http://schemas.microsoft.com/office/word/2010/wordprocessingInk" xmlns:wne="http://schemas.microsoft.com/office/word/2006/wordml" xmlns:wps="http://schemas.microsoft.com/office/word/2010/wordprocessingShape" mc:Ignorable="w14 wp14">
+<w:hdr xmlns:wpc="http://schemas.microsoft.com/office/word/2010/wordprocessingCanvas" xmlns:mc="http://schemas.openxmlformats.org/markup-compatibility/2006" xmlns:o="urn:schemas-microsoft-com:office:office" xmlns:r="http://schemas.openxmlformats.org/officeDocument/2006/relationships" xmlns:m="http://schemas.openxmlformats.org/officeDocument/2006/math" xmlns:v="urn:schemas-microsoft-com:vml" xmlns:wp14="http://schemas.microsoft.com/office/word/2010/wordprocessingDrawing" xmlns:wp="http://schemas.openxmlformats.org/drawingml/2006/wordprocessingDrawing" xmlns:w10="urn:schemas-microsoft-com:office:word" xmlns:w="http://schemas.openxmlformats.org/wordprocessingml/2006/main" xmlns:w14="http://schemas.microsoft.com/office/word/2010/wordml" xmlns:wpg="http://schemas.microsoft.com/office/word/2010/wordprocessingGroup" xmlns:wpi="http://schemas.microsoft.com/office/word/2010/wordprocessingInk" xmlns:wne="http://schemas.microsoft.com/office/word/2006/wordml" xmlns:wps="http://schemas.microsoft.com/office/word/2010/wordprocessingShape" mc:Ignorable="w14 wp14">
   <w:p>
     <w:pPr>
       <w:pStyle w:val="Header"/>
@@ -2520,7 +2549,7 @@
 </file>
 
 <file path=word/header3.xml><?xml version="1.0" encoding="utf-8"?>
-<w:hdr xmlns:wpc="http://schemas.microsoft.com/office/word/2010/wordprocessingCanvas" xmlns:mo="http://schemas.microsoft.com/office/mac/office/2008/main" xmlns:mc="http://schemas.openxmlformats.org/markup-compatibility/2006" xmlns:mv="urn:schemas-microsoft-com:mac:vml" xmlns:o="urn:schemas-microsoft-com:office:office" xmlns:r="http://schemas.openxmlformats.org/officeDocument/2006/relationships" xmlns:m="http://schemas.openxmlformats.org/officeDocument/2006/math" xmlns:v="urn:schemas-microsoft-com:vml" xmlns:wp14="http://schemas.microsoft.com/office/word/2010/wordprocessingDrawing" xmlns:wp="http://schemas.openxmlformats.org/drawingml/2006/wordprocessingDrawing" xmlns:w10="urn:schemas-microsoft-com:office:word" xmlns:w="http://schemas.openxmlformats.org/wordprocessingml/2006/main" xmlns:w14="http://schemas.microsoft.com/office/word/2010/wordml" xmlns:wpg="http://schemas.microsoft.com/office/word/2010/wordprocessingGroup" xmlns:wpi="http://schemas.microsoft.com/office/word/2010/wordprocessingInk" xmlns:wne="http://schemas.microsoft.com/office/word/2006/wordml" xmlns:wps="http://schemas.microsoft.com/office/word/2010/wordprocessingShape" mc:Ignorable="w14 wp14">
+<w:hdr xmlns:wpc="http://schemas.microsoft.com/office/word/2010/wordprocessingCanvas" xmlns:mc="http://schemas.openxmlformats.org/markup-compatibility/2006" xmlns:o="urn:schemas-microsoft-com:office:office" xmlns:r="http://schemas.openxmlformats.org/officeDocument/2006/relationships" xmlns:m="http://schemas.openxmlformats.org/officeDocument/2006/math" xmlns:v="urn:schemas-microsoft-com:vml" xmlns:wp14="http://schemas.microsoft.com/office/word/2010/wordprocessingDrawing" xmlns:wp="http://schemas.openxmlformats.org/drawingml/2006/wordprocessingDrawing" xmlns:w10="urn:schemas-microsoft-com:office:word" xmlns:w="http://schemas.openxmlformats.org/wordprocessingml/2006/main" xmlns:w14="http://schemas.microsoft.com/office/word/2010/wordml" xmlns:wpg="http://schemas.microsoft.com/office/word/2010/wordprocessingGroup" xmlns:wpi="http://schemas.microsoft.com/office/word/2010/wordprocessingInk" xmlns:wne="http://schemas.microsoft.com/office/word/2006/wordml" xmlns:wps="http://schemas.microsoft.com/office/word/2010/wordprocessingShape" mc:Ignorable="w14 wp14">
   <w:p>
     <w:pPr>
       <w:pStyle w:val="Header"/>
@@ -2530,7 +2559,7 @@
 </file>
 
 <file path=word/numbering.xml><?xml version="1.0" encoding="utf-8"?>
-<w:numbering xmlns:wpc="http://schemas.microsoft.com/office/word/2010/wordprocessingCanvas" xmlns:mo="http://schemas.microsoft.com/office/mac/office/2008/main" xmlns:mc="http://schemas.openxmlformats.org/markup-compatibility/2006" xmlns:mv="urn:schemas-microsoft-com:mac:vml" xmlns:o="urn:schemas-microsoft-com:office:office" xmlns:r="http://schemas.openxmlformats.org/officeDocument/2006/relationships" xmlns:m="http://schemas.openxmlformats.org/officeDocument/2006/math" xmlns:v="urn:schemas-microsoft-com:vml" xmlns:wp14="http://schemas.microsoft.com/office/word/2010/wordprocessingDrawing" xmlns:wp="http://schemas.openxmlformats.org/drawingml/2006/wordprocessingDrawing" xmlns:w10="urn:schemas-microsoft-com:office:word" xmlns:w="http://schemas.openxmlformats.org/wordprocessingml/2006/main" xmlns:w14="http://schemas.microsoft.com/office/word/2010/wordml" xmlns:wpg="http://schemas.microsoft.com/office/word/2010/wordprocessingGroup" xmlns:wpi="http://schemas.microsoft.com/office/word/2010/wordprocessingInk" xmlns:wne="http://schemas.microsoft.com/office/word/2006/wordml" xmlns:wps="http://schemas.microsoft.com/office/word/2010/wordprocessingShape" mc:Ignorable="w14 wp14">
+<w:numbering xmlns:wpc="http://schemas.microsoft.com/office/word/2010/wordprocessingCanvas" xmlns:mc="http://schemas.openxmlformats.org/markup-compatibility/2006" xmlns:o="urn:schemas-microsoft-com:office:office" xmlns:r="http://schemas.openxmlformats.org/officeDocument/2006/relationships" xmlns:m="http://schemas.openxmlformats.org/officeDocument/2006/math" xmlns:v="urn:schemas-microsoft-com:vml" xmlns:wp14="http://schemas.microsoft.com/office/word/2010/wordprocessingDrawing" xmlns:wp="http://schemas.openxmlformats.org/drawingml/2006/wordprocessingDrawing" xmlns:w10="urn:schemas-microsoft-com:office:word" xmlns:w="http://schemas.openxmlformats.org/wordprocessingml/2006/main" xmlns:w14="http://schemas.microsoft.com/office/word/2010/wordml" xmlns:wpg="http://schemas.microsoft.com/office/word/2010/wordprocessingGroup" xmlns:wpi="http://schemas.microsoft.com/office/word/2010/wordprocessingInk" xmlns:wne="http://schemas.microsoft.com/office/word/2006/wordml" xmlns:wps="http://schemas.microsoft.com/office/word/2010/wordprocessingShape" mc:Ignorable="w14 wp14">
   <w:abstractNum w:abstractNumId="0">
     <w:nsid w:val="1B7748F3"/>
     <w:multiLevelType w:val="hybridMultilevel"/>
@@ -3363,7 +3392,7 @@
       </w:pPr>
     </w:pPrDefault>
   </w:docDefaults>
-  <w:latentStyles w:defLockedState="0" w:defUIPriority="99" w:defSemiHidden="1" w:defUnhideWhenUsed="1" w:defQFormat="0" w:count="276">
+  <w:latentStyles w:defLockedState="0" w:defUIPriority="99" w:defSemiHidden="1" w:defUnhideWhenUsed="1" w:defQFormat="0" w:count="267">
     <w:lsdException w:name="Normal" w:semiHidden="0" w:uiPriority="0" w:unhideWhenUsed="0" w:qFormat="1"/>
     <w:lsdException w:name="heading 1" w:semiHidden="0" w:uiPriority="9" w:unhideWhenUsed="0" w:qFormat="1"/>
     <w:lsdException w:name="heading 2" w:uiPriority="9" w:qFormat="1"/>
@@ -3862,7 +3891,7 @@
 </file>
 
 <file path=word/stylesWithEffects.xml><?xml version="1.0" encoding="utf-8"?>
-<w:styles xmlns:wpc="http://schemas.microsoft.com/office/word/2010/wordprocessingCanvas" xmlns:mo="http://schemas.microsoft.com/office/mac/office/2008/main" xmlns:mc="http://schemas.openxmlformats.org/markup-compatibility/2006" xmlns:mv="urn:schemas-microsoft-com:mac:vml" xmlns:o="urn:schemas-microsoft-com:office:office" xmlns:r="http://schemas.openxmlformats.org/officeDocument/2006/relationships" xmlns:m="http://schemas.openxmlformats.org/officeDocument/2006/math" xmlns:v="urn:schemas-microsoft-com:vml" xmlns:wp14="http://schemas.microsoft.com/office/word/2010/wordprocessingDrawing" xmlns:wp="http://schemas.openxmlformats.org/drawingml/2006/wordprocessingDrawing" xmlns:w10="urn:schemas-microsoft-com:office:word" xmlns:w="http://schemas.openxmlformats.org/wordprocessingml/2006/main" xmlns:w14="http://schemas.microsoft.com/office/word/2010/wordml" xmlns:wpg="http://schemas.microsoft.com/office/word/2010/wordprocessingGroup" xmlns:wpi="http://schemas.microsoft.com/office/word/2010/wordprocessingInk" xmlns:wne="http://schemas.microsoft.com/office/word/2006/wordml" xmlns:wps="http://schemas.microsoft.com/office/word/2010/wordprocessingShape" mc:Ignorable="w14 wp14">
+<w:styles xmlns:wpc="http://schemas.microsoft.com/office/word/2010/wordprocessingCanvas" xmlns:mc="http://schemas.openxmlformats.org/markup-compatibility/2006" xmlns:o="urn:schemas-microsoft-com:office:office" xmlns:r="http://schemas.openxmlformats.org/officeDocument/2006/relationships" xmlns:m="http://schemas.openxmlformats.org/officeDocument/2006/math" xmlns:v="urn:schemas-microsoft-com:vml" xmlns:wp14="http://schemas.microsoft.com/office/word/2010/wordprocessingDrawing" xmlns:wp="http://schemas.openxmlformats.org/drawingml/2006/wordprocessingDrawing" xmlns:w10="urn:schemas-microsoft-com:office:word" xmlns:w="http://schemas.openxmlformats.org/wordprocessingml/2006/main" xmlns:w14="http://schemas.microsoft.com/office/word/2010/wordml" xmlns:wpg="http://schemas.microsoft.com/office/word/2010/wordprocessingGroup" xmlns:wpi="http://schemas.microsoft.com/office/word/2010/wordprocessingInk" xmlns:wne="http://schemas.microsoft.com/office/word/2006/wordml" xmlns:wps="http://schemas.microsoft.com/office/word/2010/wordprocessingShape" mc:Ignorable="w14 wp14">
   <w:docDefaults>
     <w:rPrDefault>
       <w:rPr>
@@ -3878,7 +3907,7 @@
       </w:pPr>
     </w:pPrDefault>
   </w:docDefaults>
-  <w:latentStyles w:defLockedState="0" w:defUIPriority="99" w:defSemiHidden="1" w:defUnhideWhenUsed="1" w:defQFormat="0" w:count="276">
+  <w:latentStyles w:defLockedState="0" w:defUIPriority="99" w:defSemiHidden="1" w:defUnhideWhenUsed="1" w:defQFormat="0" w:count="267">
     <w:lsdException w:name="Normal" w:semiHidden="0" w:uiPriority="0" w:unhideWhenUsed="0" w:qFormat="1"/>
     <w:lsdException w:name="heading 1" w:semiHidden="0" w:uiPriority="9" w:unhideWhenUsed="0" w:qFormat="1"/>
     <w:lsdException w:name="heading 2" w:uiPriority="9" w:qFormat="1"/>
@@ -4631,7 +4660,7 @@
   <a:extraClrSchemeLst/>
   <a:extLst>
     <a:ext uri="{05A4C25C-085E-4340-85A3-A5531E510DB2}">
-      <thm15:themeFamily xmlns="" xmlns:thm15="http://schemas.microsoft.com/office/thememl/2012/main" name="Office Theme" id="{62F939B6-93AF-4DB8-9C6B-D6C7DFDC589F}" vid="{4A3C46E8-61CC-4603-A589-7422A47A8E4A}"/>
+      <thm15:themeFamily xmlns:thm15="http://schemas.microsoft.com/office/thememl/2012/main" xmlns="" name="Office Theme" id="{62F939B6-93AF-4DB8-9C6B-D6C7DFDC589F}" vid="{4A3C46E8-61CC-4603-A589-7422A47A8E4A}"/>
     </a:ext>
   </a:extLst>
 </a:theme>

</xml_diff>